<commit_message>
RPi Prepared, Added the camera mount parts.
</commit_message>
<xml_diff>
--- a/label.docx
+++ b/label.docx
@@ -12,21 +12,134 @@
       <w:r>
         <w:rPr>
           <w:rFonts w:ascii="Impact" w:hAnsi="Impact"/>
+          <w:noProof/>
+          <w:color w:val="FFFFFF" w:themeColor="background1"/>
+          <w:sz w:val="144"/>
+        </w:rPr>
+        <mc:AlternateContent>
+          <mc:Choice Requires="wps">
+            <w:drawing>
+              <wp:anchor distT="0" distB="0" distL="114300" distR="114300" simplePos="0" relativeHeight="251659264" behindDoc="1" locked="0" layoutInCell="1" allowOverlap="1" wp14:anchorId="5D125599" wp14:editId="236AB78F">
+                <wp:simplePos x="0" y="0"/>
+                <wp:positionH relativeFrom="page">
+                  <wp:align>left</wp:align>
+                </wp:positionH>
+                <wp:positionV relativeFrom="paragraph">
+                  <wp:posOffset>-332105</wp:posOffset>
+                </wp:positionV>
+                <wp:extent cx="7134225" cy="1485900"/>
+                <wp:effectExtent l="0" t="0" r="9525" b="0"/>
+                <wp:wrapNone/>
+                <wp:docPr id="1" name="矩形 1"/>
+                <wp:cNvGraphicFramePr/>
+                <a:graphic xmlns:a="http://schemas.openxmlformats.org/drawingml/2006/main">
+                  <a:graphicData uri="http://schemas.microsoft.com/office/word/2010/wordprocessingShape">
+                    <wps:wsp>
+                      <wps:cNvSpPr/>
+                      <wps:spPr>
+                        <a:xfrm>
+                          <a:off x="0" y="0"/>
+                          <a:ext cx="7134225" cy="1485900"/>
+                        </a:xfrm>
+                        <a:prstGeom prst="rect">
+                          <a:avLst/>
+                        </a:prstGeom>
+                        <a:ln>
+                          <a:noFill/>
+                        </a:ln>
+                      </wps:spPr>
+                      <wps:style>
+                        <a:lnRef idx="2">
+                          <a:schemeClr val="accent1">
+                            <a:shade val="50000"/>
+                          </a:schemeClr>
+                        </a:lnRef>
+                        <a:fillRef idx="1">
+                          <a:schemeClr val="accent1"/>
+                        </a:fillRef>
+                        <a:effectRef idx="0">
+                          <a:schemeClr val="accent1"/>
+                        </a:effectRef>
+                        <a:fontRef idx="minor">
+                          <a:schemeClr val="lt1"/>
+                        </a:fontRef>
+                      </wps:style>
+                      <wps:txbx>
+                        <w:txbxContent>
+                          <w:p>
+                            <w:pPr>
+                              <w:rPr>
+                                <w:rFonts w:hint="eastAsia"/>
+                              </w:rPr>
+                            </w:pPr>
+                            <w:bookmarkStart w:id="0" w:name="_GoBack"/>
+                            <w:bookmarkEnd w:id="0"/>
+                          </w:p>
+                        </w:txbxContent>
+                      </wps:txbx>
+                      <wps:bodyPr rot="0" spcFirstLastPara="0" vertOverflow="overflow" horzOverflow="overflow" vert="horz" wrap="square" lIns="91440" tIns="45720" rIns="91440" bIns="45720" numCol="1" spcCol="0" rtlCol="0" fromWordArt="0" anchor="ctr" anchorCtr="0" forceAA="0" compatLnSpc="1">
+                        <a:prstTxWarp prst="textNoShape">
+                          <a:avLst/>
+                        </a:prstTxWarp>
+                        <a:noAutofit/>
+                      </wps:bodyPr>
+                    </wps:wsp>
+                  </a:graphicData>
+                </a:graphic>
+                <wp14:sizeRelH relativeFrom="margin">
+                  <wp14:pctWidth>0</wp14:pctWidth>
+                </wp14:sizeRelH>
+                <wp14:sizeRelV relativeFrom="margin">
+                  <wp14:pctHeight>0</wp14:pctHeight>
+                </wp14:sizeRelV>
+              </wp:anchor>
+            </w:drawing>
+          </mc:Choice>
+          <mc:Fallback>
+            <w:pict>
+              <v:rect w14:anchorId="5D125599" id="矩形 1" o:spid="_x0000_s1026" style="position:absolute;left:0;text-align:left;margin-left:0;margin-top:-26.15pt;width:561.75pt;height:117pt;z-index:-251657216;visibility:visible;mso-wrap-style:square;mso-width-percent:0;mso-height-percent:0;mso-wrap-distance-left:9pt;mso-wrap-distance-top:0;mso-wrap-distance-right:9pt;mso-wrap-distance-bottom:0;mso-position-horizontal:left;mso-position-horizontal-relative:page;mso-position-vertical:absolute;mso-position-vertical-relative:text;mso-width-percent:0;mso-height-percent:0;mso-width-relative:margin;mso-height-relative:margin;v-text-anchor:middle" o:gfxdata="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" fillcolor="#5b9bd5 [3204]" stroked="f" strokeweight="1pt">
+                <v:textbox>
+                  <w:txbxContent>
+                    <w:p>
+                      <w:pPr>
+                        <w:rPr>
+                          <w:rFonts w:hint="eastAsia"/>
+                        </w:rPr>
+                      </w:pPr>
+                      <w:bookmarkStart w:id="1" w:name="_GoBack"/>
+                      <w:bookmarkEnd w:id="1"/>
+                    </w:p>
+                  </w:txbxContent>
+                </v:textbox>
+                <w10:wrap anchorx="page"/>
+              </v:rect>
+            </w:pict>
+          </mc:Fallback>
+        </mc:AlternateContent>
+      </w:r>
+      <w:proofErr w:type="spellStart"/>
+      <w:r>
+        <w:rPr>
+          <w:rFonts w:ascii="Impact" w:hAnsi="Impact"/>
+          <w:color w:val="FFFFFF" w:themeColor="background1"/>
           <w:sz w:val="144"/>
         </w:rPr>
         <w:t>TensorRider</w:t>
       </w:r>
+      <w:proofErr w:type="spellEnd"/>
     </w:p>
     <w:p>
       <w:pPr>
         <w:rPr>
           <w:rFonts w:ascii="Rockwell" w:hAnsi="Rockwell" w:cs="Courier New"/>
+          <w:color w:val="2F5496" w:themeColor="accent5" w:themeShade="BF"/>
           <w:sz w:val="72"/>
         </w:rPr>
       </w:pPr>
       <w:r>
         <w:rPr>
           <w:rFonts w:ascii="Rockwell" w:hAnsi="Rockwell" w:cs="Courier New"/>
+          <w:color w:val="2F5496" w:themeColor="accent5" w:themeShade="BF"/>
           <w:sz w:val="72"/>
         </w:rPr>
         <w:t>STATION</w:t>
@@ -34,6 +147,7 @@
       <w:r>
         <w:rPr>
           <w:rFonts w:ascii="Rockwell" w:hAnsi="Rockwell" w:cs="Courier New"/>
+          <w:color w:val="2F5496" w:themeColor="accent5" w:themeShade="BF"/>
           <w:sz w:val="72"/>
         </w:rPr>
         <w:t xml:space="preserve"> </w:t>
@@ -41,6 +155,7 @@
       <w:r>
         <w:rPr>
           <w:rFonts w:ascii="Rockwell" w:hAnsi="Rockwell" w:cs="Courier New"/>
+          <w:color w:val="2F5496" w:themeColor="accent5" w:themeShade="BF"/>
           <w:sz w:val="72"/>
         </w:rPr>
         <w:t xml:space="preserve">= </w:t>
@@ -48,6 +163,7 @@
       <w:r>
         <w:rPr>
           <w:rFonts w:ascii="Rockwell" w:hAnsi="Rockwell" w:cs="Courier New"/>
+          <w:color w:val="2F5496" w:themeColor="accent5" w:themeShade="BF"/>
           <w:sz w:val="72"/>
         </w:rPr>
         <w:t>Owlet Industries</w:t>
@@ -57,12 +173,14 @@
       <w:pPr>
         <w:rPr>
           <w:rFonts w:ascii="Rockwell" w:hAnsi="Rockwell" w:cs="Courier New"/>
+          <w:color w:val="2F5496" w:themeColor="accent5" w:themeShade="BF"/>
           <w:sz w:val="72"/>
         </w:rPr>
       </w:pPr>
       <w:r>
         <w:rPr>
           <w:rFonts w:ascii="Rockwell" w:hAnsi="Rockwell" w:cs="Courier New"/>
+          <w:color w:val="2F5496" w:themeColor="accent5" w:themeShade="BF"/>
           <w:sz w:val="72"/>
         </w:rPr>
         <w:t>ADDRESS</w:t>
@@ -70,6 +188,7 @@
       <w:r>
         <w:rPr>
           <w:rFonts w:ascii="Rockwell" w:hAnsi="Rockwell" w:cs="Courier New"/>
+          <w:color w:val="2F5496" w:themeColor="accent5" w:themeShade="BF"/>
           <w:sz w:val="72"/>
         </w:rPr>
         <w:t xml:space="preserve"> = </w:t>
@@ -77,6 +196,7 @@
       <w:r>
         <w:rPr>
           <w:rFonts w:ascii="Rockwell" w:hAnsi="Rockwell" w:cs="Courier New"/>
+          <w:color w:val="2F5496" w:themeColor="accent5" w:themeShade="BF"/>
           <w:sz w:val="72"/>
         </w:rPr>
         <w:t>192.168.73</w:t>
@@ -84,12 +204,11 @@
       <w:r>
         <w:rPr>
           <w:rFonts w:ascii="Rockwell" w:hAnsi="Rockwell" w:cs="Courier New"/>
+          <w:color w:val="2F5496" w:themeColor="accent5" w:themeShade="BF"/>
           <w:sz w:val="72"/>
         </w:rPr>
         <w:t>.101</w:t>
       </w:r>
-      <w:bookmarkStart w:id="0" w:name="_GoBack"/>
-      <w:bookmarkEnd w:id="0"/>
     </w:p>
     <w:sectPr>
       <w:pgSz w:w="10206" w:h="4253" w:orient="landscape" w:code="11"/>
@@ -792,7 +911,7 @@
 </file>
 
 <file path=customXml/itemProps1.xml><?xml version="1.0" encoding="utf-8"?>
-<ds:datastoreItem xmlns:ds="http://schemas.openxmlformats.org/officeDocument/2006/customXml" ds:itemID="{DD10A78F-D4FB-446E-9F10-E140AFF29EA1}">
+<ds:datastoreItem xmlns:ds="http://schemas.openxmlformats.org/officeDocument/2006/customXml" ds:itemID="{BB779D31-9DEA-4C15-B52A-9C4826F8EBAB}">
   <ds:schemaRefs>
     <ds:schemaRef ds:uri="http://schemas.openxmlformats.org/officeDocument/2006/bibliography"/>
   </ds:schemaRefs>

</xml_diff>